<commit_message>
Copied deliverable 1 into template
Copied the deliverable 1 information into the IEEE format
</commit_message>
<xml_diff>
--- a/435 Paper Template.docx
+++ b/435 Paper Template.docx
@@ -1,6 +1,6 @@
 
 <file path=word/document.xml><?xml version="1.0" encoding="utf-8"?>
-<w:document xmlns:cx="http://schemas.microsoft.com/office/drawing/2014/chartex" xmlns:cx1="http://schemas.microsoft.com/office/drawing/2015/9/8/chartex" xmlns:mc="http://schemas.openxmlformats.org/markup-compatibility/2006" xmlns:o="urn:schemas-microsoft-com:office:office" xmlns:r="http://purl.oclc.org/ooxml/officeDocument/relationships" xmlns:m="http://purl.oclc.org/ooxml/officeDocument/math" xmlns:v="urn:schemas-microsoft-com:vml" xmlns:wp14="http://schemas.microsoft.com/office/word/2010/wordprocessingDrawing" xmlns:wp="http://purl.oclc.org/ooxml/drawingml/wordprocessingDrawing" xmlns:w10="urn:schemas-microsoft-com:office:word" xmlns:w="http://purl.oclc.org/ooxml/wordprocessingml/main" xmlns:w14="http://schemas.microsoft.com/office/word/2010/wordml" xmlns:w15="http://schemas.microsoft.com/office/word/2012/wordml" xmlns:w16se="http://schemas.microsoft.com/office/word/2015/wordml/symex" xmlns:wpi="http://schemas.microsoft.com/office/word/2010/wordprocessingInk" xmlns:wne="http://schemas.microsoft.com/office/word/2006/wordml" mc:Ignorable="w14 w15 w16se wne wp14" w:conformance="strict">
+<w:document xmlns:cx="http://schemas.microsoft.com/office/drawing/2014/chartex" xmlns:cx1="http://schemas.microsoft.com/office/drawing/2015/9/8/chartex" xmlns:cx2="http://schemas.microsoft.com/office/drawing/2015/10/21/chartex" xmlns:cx3="http://schemas.microsoft.com/office/drawing/2016/5/9/chartex" xmlns:cx4="http://schemas.microsoft.com/office/drawing/2016/5/10/chartex" xmlns:cx5="http://schemas.microsoft.com/office/drawing/2016/5/11/chartex" xmlns:cx6="http://schemas.microsoft.com/office/drawing/2016/5/12/chartex" xmlns:cx7="http://schemas.microsoft.com/office/drawing/2016/5/13/chartex" xmlns:cx8="http://schemas.microsoft.com/office/drawing/2016/5/14/chartex" xmlns:mc="http://schemas.openxmlformats.org/markup-compatibility/2006" xmlns:aink="http://schemas.microsoft.com/office/drawing/2016/ink" xmlns:am3d="http://schemas.microsoft.com/office/drawing/2017/model3d" xmlns:o="urn:schemas-microsoft-com:office:office" xmlns:oel="http://schemas.microsoft.com/office/2019/extlst" xmlns:r="http://purl.oclc.org/ooxml/officeDocument/relationships" xmlns:m="http://purl.oclc.org/ooxml/officeDocument/math" xmlns:v="urn:schemas-microsoft-com:vml" xmlns:wp14="http://schemas.microsoft.com/office/word/2010/wordprocessingDrawing" xmlns:wp="http://purl.oclc.org/ooxml/drawingml/wordprocessingDrawing" xmlns:w10="urn:schemas-microsoft-com:office:word" xmlns:w="http://purl.oclc.org/ooxml/wordprocessingml/main" xmlns:w14="http://schemas.microsoft.com/office/word/2010/wordml" xmlns:w15="http://schemas.microsoft.com/office/word/2012/wordml" xmlns:w16cex="http://schemas.microsoft.com/office/word/2018/wordml/cex" xmlns:w16cid="http://schemas.microsoft.com/office/word/2016/wordml/cid" xmlns:w16="http://schemas.microsoft.com/office/word/2018/wordml" xmlns:w16sdtdh="http://schemas.microsoft.com/office/word/2020/wordml/sdtdatahash" xmlns:w16se="http://schemas.microsoft.com/office/word/2015/wordml/symex" xmlns:wpi="http://schemas.microsoft.com/office/word/2010/wordprocessingInk" xmlns:wne="http://schemas.microsoft.com/office/word/2006/wordml" mc:Ignorable="w14 w15 w16se w16cid w16 w16cex w16sdtdh wne wp14" w:conformance="strict">
   <w:body>
     <w:p>
       <w:pPr>
@@ -14,67 +14,8 @@
         <w:rPr>
           <w:kern w:val="48"/>
         </w:rPr>
-        <w:t>Paper Title</w:t>
-      </w:r>
-      <w:r>
-        <w:rPr>
-          <w:kern w:val="48"/>
-        </w:rPr>
-        <w:t>*</w:t>
-      </w:r>
-      <w:r>
-        <w:rPr>
-          <w:kern w:val="48"/>
-        </w:rPr>
-        <w:t xml:space="preserve"> (use style: </w:t>
-      </w:r>
-      <w:r>
-        <w:rPr>
-          <w:iCs/>
-          <w:kern w:val="48"/>
-        </w:rPr>
-        <w:t>paper title</w:t>
-      </w:r>
-      <w:r>
-        <w:rPr>
-          <w:kern w:val="48"/>
-        </w:rPr>
-        <w:t>)</w:t>
-      </w:r>
-    </w:p>
-    <w:p>
-      <w:pPr>
-        <w:pStyle w:val="Author"/>
-        <w:spacing w:before="5pt" w:beforeAutospacing="1" w:after="5pt" w:afterAutospacing="1"/>
-        <w:rPr>
-          <w:sz w:val="16"/>
-          <w:szCs w:val="16"/>
-        </w:rPr>
-      </w:pPr>
-      <w:r>
-        <w:rPr>
-          <w:sz w:val="16"/>
-          <w:szCs w:val="16"/>
-        </w:rPr>
-        <w:t>*</w:t>
-      </w:r>
-      <w:r>
-        <w:rPr>
-          <w:sz w:val="16"/>
-          <w:szCs w:val="16"/>
-        </w:rPr>
-        <w:t>Note: Sub-titles are not captured in Xplore and should not be used</w:t>
-      </w:r>
-    </w:p>
-    <w:p>
-      <w:pPr>
-        <w:pStyle w:val="Author"/>
-        <w:spacing w:before="5pt" w:beforeAutospacing="1" w:after="5pt" w:afterAutospacing="1" w:line="6pt" w:lineRule="auto"/>
-        <w:rPr>
-          <w:sz w:val="16"/>
-          <w:szCs w:val="16"/>
-        </w:rPr>
-      </w:pPr>
+        <w:t>A New Approach to Protecting Data: The Intricacies of AI and Differential Privacy</w:t>
+      </w:r>
     </w:p>
     <w:p>
       <w:pPr>
@@ -108,58 +49,21 @@
           <w:sz w:val="18"/>
           <w:szCs w:val="18"/>
         </w:rPr>
-        <w:t>line 1</w:t>
+        <w:t>Christopher Chappelle</w:t>
       </w:r>
       <w:r>
         <w:rPr>
           <w:sz w:val="18"/>
           <w:szCs w:val="18"/>
         </w:rPr>
-        <w:t>: 1</w:t>
+        <w:br/>
       </w:r>
       <w:r>
         <w:rPr>
           <w:sz w:val="18"/>
           <w:szCs w:val="18"/>
-          <w:vertAlign w:val="superscript"/>
-        </w:rPr>
-        <w:t>st</w:t>
-      </w:r>
-      <w:r>
-        <w:rPr>
-          <w:sz w:val="18"/>
-          <w:szCs w:val="18"/>
-        </w:rPr>
-        <w:t xml:space="preserve"> </w:t>
-      </w:r>
-      <w:r>
-        <w:rPr>
-          <w:sz w:val="18"/>
-          <w:szCs w:val="18"/>
-        </w:rPr>
-        <w:t>Given Name Surname</w:t>
-      </w:r>
-      <w:r>
-        <w:rPr>
-          <w:sz w:val="18"/>
-          <w:szCs w:val="18"/>
-        </w:rPr>
-        <w:t xml:space="preserve"> </w:t>
-      </w:r>
-      <w:r>
-        <w:rPr>
-          <w:sz w:val="18"/>
-          <w:szCs w:val="18"/>
-        </w:rPr>
-        <w:br/>
-        <w:t>line 2:</w:t>
-      </w:r>
-      <w:r>
-        <w:rPr>
-          <w:sz w:val="18"/>
-          <w:szCs w:val="18"/>
-        </w:rPr>
-        <w:t xml:space="preserve"> </w:t>
+        </w:rPr>
+        <w:t>Department of Computing and Information Sciences at University of Maine</w:t>
       </w:r>
       <w:r>
         <w:rPr>
@@ -167,7 +71,66 @@
           <w:sz w:val="18"/>
           <w:szCs w:val="18"/>
         </w:rPr>
-        <w:t>dept. name of organization</w:t>
+        <w:br/>
+      </w:r>
+      <w:r>
+        <w:rPr>
+          <w:sz w:val="18"/>
+          <w:szCs w:val="18"/>
+        </w:rPr>
+        <w:t>Orono, ME</w:t>
+      </w:r>
+      <w:r>
+        <w:rPr>
+          <w:sz w:val="18"/>
+          <w:szCs w:val="18"/>
+        </w:rPr>
+        <w:br/>
+      </w:r>
+      <w:r>
+        <w:rPr>
+          <w:sz w:val="18"/>
+          <w:szCs w:val="18"/>
+        </w:rPr>
+        <w:t>christopher.chappelle@maine.edu</w:t>
+      </w:r>
+    </w:p>
+    <w:p>
+      <w:pPr>
+        <w:pStyle w:val="Author"/>
+        <w:spacing w:before="5pt" w:beforeAutospacing="1"/>
+        <w:rPr>
+          <w:sz w:val="18"/>
+          <w:szCs w:val="18"/>
+        </w:rPr>
+      </w:pPr>
+      <w:r>
+        <w:rPr>
+          <w:sz w:val="18"/>
+          <w:szCs w:val="18"/>
+        </w:rPr>
+        <w:br w:type="column"/>
+      </w:r>
+      <w:r>
+        <w:rPr>
+          <w:sz w:val="18"/>
+          <w:szCs w:val="18"/>
+        </w:rPr>
+        <w:t>Johnny Driscoll</w:t>
+      </w:r>
+      <w:r>
+        <w:rPr>
+          <w:sz w:val="18"/>
+          <w:szCs w:val="18"/>
+        </w:rPr>
+        <w:br/>
+      </w:r>
+      <w:r>
+        <w:rPr>
+          <w:sz w:val="18"/>
+          <w:szCs w:val="18"/>
+        </w:rPr>
+        <w:t>Department of Computing and Information Sciences at University of Maine</w:t>
       </w:r>
       <w:r>
         <w:rPr>
@@ -175,7 +138,80 @@
           <w:sz w:val="18"/>
           <w:szCs w:val="18"/>
         </w:rPr>
+        <w:br/>
+      </w:r>
+      <w:r>
+        <w:rPr>
+          <w:sz w:val="18"/>
+          <w:szCs w:val="18"/>
+        </w:rPr>
+        <w:t>Orono, ME</w:t>
+      </w:r>
+      <w:r>
+        <w:rPr>
+          <w:sz w:val="18"/>
+          <w:szCs w:val="18"/>
+        </w:rPr>
+        <w:br/>
+      </w:r>
+      <w:r>
+        <w:rPr>
+          <w:sz w:val="18"/>
+          <w:szCs w:val="18"/>
+        </w:rPr>
+        <w:t>johnathan.driscoll</w:t>
+      </w:r>
+      <w:r>
+        <w:rPr>
+          <w:sz w:val="18"/>
+          <w:szCs w:val="18"/>
+        </w:rPr>
+        <w:t>@maine.edu</w:t>
+      </w:r>
+    </w:p>
+    <w:p>
+      <w:pPr>
+        <w:pStyle w:val="Author"/>
+        <w:spacing w:before="5pt" w:beforeAutospacing="1"/>
+        <w:rPr>
+          <w:sz w:val="18"/>
+          <w:szCs w:val="18"/>
+        </w:rPr>
+      </w:pPr>
+      <w:r>
+        <w:rPr>
+          <w:sz w:val="18"/>
+          <w:szCs w:val="18"/>
+        </w:rPr>
+        <w:br w:type="column"/>
+      </w:r>
+      <w:r>
+        <w:rPr>
+          <w:sz w:val="18"/>
+          <w:szCs w:val="18"/>
+        </w:rPr>
+        <w:t>Peter Martin</w:t>
+      </w:r>
+      <w:r>
+        <w:rPr>
+          <w:sz w:val="18"/>
+          <w:szCs w:val="18"/>
+        </w:rPr>
         <w:t xml:space="preserve"> </w:t>
+      </w:r>
+      <w:r>
+        <w:rPr>
+          <w:sz w:val="18"/>
+          <w:szCs w:val="18"/>
+        </w:rPr>
+        <w:br/>
+      </w:r>
+      <w:r>
+        <w:rPr>
+          <w:sz w:val="18"/>
+          <w:szCs w:val="18"/>
+        </w:rPr>
+        <w:t>Department of Computing and Information Sciences at University of Maine</w:t>
       </w:r>
       <w:r>
         <w:rPr>
@@ -187,940 +223,37 @@
       </w:r>
       <w:r>
         <w:rPr>
-          <w:i/>
           <w:sz w:val="18"/>
           <w:szCs w:val="18"/>
         </w:rPr>
-        <w:t xml:space="preserve">(of </w:t>
-      </w:r>
-      <w:r>
-        <w:rPr>
-          <w:i/>
-          <w:iCs/>
+        <w:t>Orono, ME</w:t>
+      </w:r>
+      <w:r>
+        <w:rPr>
           <w:sz w:val="18"/>
           <w:szCs w:val="18"/>
         </w:rPr>
-        <w:t>Affiliation</w:t>
-      </w:r>
-      <w:r>
-        <w:rPr>
-          <w:i/>
+        <w:br/>
+      </w:r>
+      <w:r>
+        <w:rPr>
           <w:sz w:val="18"/>
           <w:szCs w:val="18"/>
         </w:rPr>
-        <w:t>)</w:t>
+        <w:t>peter.martin</w:t>
       </w:r>
       <w:r>
         <w:rPr>
           <w:sz w:val="18"/>
           <w:szCs w:val="18"/>
         </w:rPr>
-        <w:br/>
-      </w:r>
-      <w:r>
-        <w:rPr>
-          <w:sz w:val="18"/>
-          <w:szCs w:val="18"/>
-        </w:rPr>
-        <w:t>li</w:t>
-      </w:r>
-      <w:r>
-        <w:rPr>
-          <w:sz w:val="18"/>
-          <w:szCs w:val="18"/>
-        </w:rPr>
-        <w:t xml:space="preserve">ne </w:t>
-      </w:r>
-      <w:r>
-        <w:rPr>
-          <w:sz w:val="18"/>
-          <w:szCs w:val="18"/>
-        </w:rPr>
-        <w:t>3</w:t>
-      </w:r>
-      <w:r>
-        <w:rPr>
-          <w:sz w:val="18"/>
-          <w:szCs w:val="18"/>
-        </w:rPr>
-        <w:t xml:space="preserve">: </w:t>
-      </w:r>
-      <w:r>
-        <w:rPr>
-          <w:i/>
-          <w:sz w:val="18"/>
-          <w:szCs w:val="18"/>
-        </w:rPr>
-        <w:t xml:space="preserve">name of organization </w:t>
-      </w:r>
-      <w:r>
-        <w:rPr>
-          <w:i/>
-          <w:sz w:val="18"/>
-          <w:szCs w:val="18"/>
-        </w:rPr>
-        <w:br/>
-      </w:r>
-      <w:r>
-        <w:rPr>
-          <w:i/>
-          <w:sz w:val="18"/>
-          <w:szCs w:val="18"/>
-        </w:rPr>
-        <w:t>(of Affiliation)</w:t>
-      </w:r>
-      <w:r>
-        <w:rPr>
-          <w:i/>
-          <w:sz w:val="18"/>
-          <w:szCs w:val="18"/>
-        </w:rPr>
-        <w:br/>
-      </w:r>
-      <w:r>
-        <w:rPr>
-          <w:sz w:val="18"/>
-          <w:szCs w:val="18"/>
-        </w:rPr>
-        <w:t xml:space="preserve">line </w:t>
-      </w:r>
-      <w:r>
-        <w:rPr>
-          <w:sz w:val="18"/>
-          <w:szCs w:val="18"/>
-        </w:rPr>
-        <w:t>4</w:t>
-      </w:r>
-      <w:r>
-        <w:rPr>
-          <w:sz w:val="18"/>
-          <w:szCs w:val="18"/>
-        </w:rPr>
-        <w:t>: City, Country</w:t>
-      </w:r>
-      <w:r>
-        <w:rPr>
-          <w:sz w:val="18"/>
-          <w:szCs w:val="18"/>
-        </w:rPr>
-        <w:br/>
-      </w:r>
-      <w:r>
-        <w:rPr>
-          <w:sz w:val="18"/>
-          <w:szCs w:val="18"/>
-        </w:rPr>
-        <w:t xml:space="preserve">line </w:t>
-      </w:r>
-      <w:r>
-        <w:rPr>
-          <w:sz w:val="18"/>
-          <w:szCs w:val="18"/>
-        </w:rPr>
-        <w:t>5: e</w:t>
-      </w:r>
-      <w:r>
-        <w:rPr>
-          <w:sz w:val="18"/>
-          <w:szCs w:val="18"/>
-        </w:rPr>
-        <w:t>ma</w:t>
-      </w:r>
-      <w:r>
-        <w:rPr>
-          <w:sz w:val="18"/>
-          <w:szCs w:val="18"/>
-        </w:rPr>
-        <w:t>il address</w:t>
-      </w:r>
-      <w:r>
-        <w:rPr>
-          <w:sz w:val="18"/>
-          <w:szCs w:val="18"/>
-        </w:rPr>
-        <w:t xml:space="preserve"> or ORCID</w:t>
-      </w:r>
-    </w:p>
-    <w:p>
-      <w:pPr>
-        <w:pStyle w:val="Author"/>
-        <w:spacing w:before="5pt" w:beforeAutospacing="1"/>
-        <w:rPr>
-          <w:sz w:val="18"/>
-          <w:szCs w:val="18"/>
-        </w:rPr>
-      </w:pPr>
-      <w:r>
-        <w:rPr>
-          <w:sz w:val="18"/>
-          <w:szCs w:val="18"/>
-        </w:rPr>
-        <w:t>line 1: 4</w:t>
-      </w:r>
-      <w:r>
-        <w:rPr>
-          <w:sz w:val="18"/>
-          <w:szCs w:val="18"/>
-          <w:vertAlign w:val="superscript"/>
-        </w:rPr>
-        <w:t>th</w:t>
-      </w:r>
-      <w:r>
-        <w:rPr>
-          <w:sz w:val="18"/>
-          <w:szCs w:val="18"/>
-        </w:rPr>
-        <w:t xml:space="preserve"> Given Name Surname</w:t>
-      </w:r>
-      <w:r>
-        <w:rPr>
-          <w:sz w:val="18"/>
-          <w:szCs w:val="18"/>
-        </w:rPr>
-        <w:br/>
-      </w:r>
-      <w:r>
-        <w:rPr>
-          <w:sz w:val="18"/>
-          <w:szCs w:val="18"/>
-        </w:rPr>
-        <w:t xml:space="preserve">line 2: </w:t>
-      </w:r>
-      <w:r>
-        <w:rPr>
-          <w:i/>
-          <w:sz w:val="18"/>
-          <w:szCs w:val="18"/>
-        </w:rPr>
-        <w:t>dept. name of organization</w:t>
-      </w:r>
-      <w:r>
-        <w:rPr>
-          <w:sz w:val="18"/>
-          <w:szCs w:val="18"/>
-        </w:rPr>
-        <w:br/>
-      </w:r>
-      <w:r>
-        <w:rPr>
-          <w:i/>
-          <w:sz w:val="18"/>
-          <w:szCs w:val="18"/>
-        </w:rPr>
-        <w:t xml:space="preserve">(of </w:t>
-      </w:r>
-      <w:r>
-        <w:rPr>
-          <w:i/>
-          <w:iCs/>
-          <w:sz w:val="18"/>
-          <w:szCs w:val="18"/>
-        </w:rPr>
-        <w:t>Affiliation</w:t>
-      </w:r>
-      <w:r>
-        <w:rPr>
-          <w:i/>
-          <w:sz w:val="18"/>
-          <w:szCs w:val="18"/>
-        </w:rPr>
-        <w:t>)</w:t>
-      </w:r>
-      <w:r>
-        <w:rPr>
-          <w:sz w:val="18"/>
-          <w:szCs w:val="18"/>
-        </w:rPr>
-        <w:br/>
-        <w:t xml:space="preserve">line 3: </w:t>
-      </w:r>
-      <w:r>
-        <w:rPr>
-          <w:i/>
-          <w:sz w:val="18"/>
-          <w:szCs w:val="18"/>
-        </w:rPr>
-        <w:t xml:space="preserve">name of organization </w:t>
-      </w:r>
-      <w:r>
-        <w:rPr>
-          <w:i/>
-          <w:sz w:val="18"/>
-          <w:szCs w:val="18"/>
-        </w:rPr>
-        <w:br/>
-      </w:r>
-      <w:r>
-        <w:rPr>
-          <w:i/>
-          <w:sz w:val="18"/>
-          <w:szCs w:val="18"/>
-        </w:rPr>
-        <w:t>(of Affiliation)</w:t>
-      </w:r>
-      <w:r>
-        <w:rPr>
-          <w:i/>
-          <w:sz w:val="18"/>
-          <w:szCs w:val="18"/>
-        </w:rPr>
-        <w:br/>
-      </w:r>
-      <w:r>
-        <w:rPr>
-          <w:sz w:val="18"/>
-          <w:szCs w:val="18"/>
-        </w:rPr>
-        <w:t>line 4: City, Country</w:t>
-      </w:r>
-      <w:r>
-        <w:rPr>
-          <w:sz w:val="18"/>
-          <w:szCs w:val="18"/>
-        </w:rPr>
-        <w:br/>
-        <w:t>line 5: email address</w:t>
-      </w:r>
-      <w:r>
-        <w:rPr>
-          <w:sz w:val="18"/>
-          <w:szCs w:val="18"/>
-        </w:rPr>
-        <w:t xml:space="preserve"> </w:t>
-      </w:r>
-      <w:r>
-        <w:rPr>
-          <w:sz w:val="18"/>
-          <w:szCs w:val="18"/>
-        </w:rPr>
-        <w:t xml:space="preserve"> or ORCID</w:t>
-      </w:r>
-      <w:r>
-        <w:rPr>
-          <w:sz w:val="18"/>
-          <w:szCs w:val="18"/>
-        </w:rPr>
-        <w:br w:type="column"/>
-      </w:r>
-      <w:r>
-        <w:rPr>
-          <w:sz w:val="18"/>
-          <w:szCs w:val="18"/>
-        </w:rPr>
-        <w:t>line 1: 2</w:t>
-      </w:r>
-      <w:r>
-        <w:rPr>
-          <w:sz w:val="18"/>
-          <w:szCs w:val="18"/>
-          <w:vertAlign w:val="superscript"/>
-        </w:rPr>
-        <w:t>nd</w:t>
-      </w:r>
-      <w:r>
-        <w:rPr>
-          <w:sz w:val="18"/>
-          <w:szCs w:val="18"/>
-        </w:rPr>
-        <w:t xml:space="preserve"> </w:t>
-      </w:r>
-      <w:r>
-        <w:rPr>
-          <w:sz w:val="18"/>
-          <w:szCs w:val="18"/>
-        </w:rPr>
-        <w:t>Given Name Surname</w:t>
-      </w:r>
-      <w:r>
-        <w:rPr>
-          <w:sz w:val="18"/>
-          <w:szCs w:val="18"/>
-        </w:rPr>
-        <w:br/>
-        <w:t xml:space="preserve">line 2: </w:t>
-      </w:r>
-      <w:r>
-        <w:rPr>
-          <w:i/>
-          <w:sz w:val="18"/>
-          <w:szCs w:val="18"/>
-        </w:rPr>
-        <w:t xml:space="preserve">dept. name of organization </w:t>
-      </w:r>
-      <w:r>
-        <w:rPr>
-          <w:i/>
-          <w:sz w:val="18"/>
-          <w:szCs w:val="18"/>
-        </w:rPr>
-        <w:br/>
-      </w:r>
-      <w:r>
-        <w:rPr>
-          <w:i/>
-          <w:sz w:val="18"/>
-          <w:szCs w:val="18"/>
-        </w:rPr>
-        <w:t xml:space="preserve">(of </w:t>
-      </w:r>
-      <w:r>
-        <w:rPr>
-          <w:i/>
-          <w:iCs/>
-          <w:sz w:val="18"/>
-          <w:szCs w:val="18"/>
-        </w:rPr>
-        <w:t>Affiliation</w:t>
-      </w:r>
-      <w:r>
-        <w:rPr>
-          <w:i/>
-          <w:sz w:val="18"/>
-          <w:szCs w:val="18"/>
-        </w:rPr>
-        <w:t>)</w:t>
-      </w:r>
-      <w:r>
-        <w:rPr>
-          <w:sz w:val="18"/>
-          <w:szCs w:val="18"/>
-        </w:rPr>
-        <w:br/>
-        <w:t xml:space="preserve">line 3: </w:t>
-      </w:r>
-      <w:r>
-        <w:rPr>
-          <w:i/>
-          <w:sz w:val="18"/>
-          <w:szCs w:val="18"/>
-        </w:rPr>
-        <w:t xml:space="preserve">name of organization </w:t>
-      </w:r>
-      <w:r>
-        <w:rPr>
-          <w:i/>
-          <w:sz w:val="18"/>
-          <w:szCs w:val="18"/>
-        </w:rPr>
-        <w:br/>
-      </w:r>
-      <w:r>
-        <w:rPr>
-          <w:i/>
-          <w:sz w:val="18"/>
-          <w:szCs w:val="18"/>
-        </w:rPr>
-        <w:t>(of Affiliation)</w:t>
-      </w:r>
-      <w:r>
-        <w:rPr>
-          <w:i/>
-          <w:sz w:val="18"/>
-          <w:szCs w:val="18"/>
-        </w:rPr>
-        <w:br/>
-      </w:r>
-      <w:r>
-        <w:rPr>
-          <w:sz w:val="18"/>
-          <w:szCs w:val="18"/>
-        </w:rPr>
-        <w:t>line 4: City, Country</w:t>
-      </w:r>
-      <w:r>
-        <w:rPr>
-          <w:sz w:val="18"/>
-          <w:szCs w:val="18"/>
-        </w:rPr>
-        <w:br/>
-        <w:t>line 5: email address</w:t>
-      </w:r>
-      <w:r>
-        <w:rPr>
-          <w:sz w:val="18"/>
-          <w:szCs w:val="18"/>
-        </w:rPr>
-        <w:t xml:space="preserve"> or ORCID</w:t>
-      </w:r>
-    </w:p>
-    <w:p>
-      <w:pPr>
-        <w:pStyle w:val="Author"/>
-        <w:spacing w:before="5pt" w:beforeAutospacing="1"/>
-        <w:rPr>
-          <w:sz w:val="18"/>
-          <w:szCs w:val="18"/>
-        </w:rPr>
-      </w:pPr>
-      <w:r>
-        <w:rPr>
-          <w:sz w:val="18"/>
-          <w:szCs w:val="18"/>
-        </w:rPr>
-        <w:t>li</w:t>
-      </w:r>
-      <w:r>
-        <w:rPr>
-          <w:sz w:val="18"/>
-          <w:szCs w:val="18"/>
-        </w:rPr>
-        <w:t xml:space="preserve">ne 1: </w:t>
-      </w:r>
-      <w:r>
-        <w:rPr>
-          <w:sz w:val="18"/>
-          <w:szCs w:val="18"/>
-        </w:rPr>
-        <w:t>5</w:t>
-      </w:r>
-      <w:r>
-        <w:rPr>
-          <w:sz w:val="18"/>
-          <w:szCs w:val="18"/>
-          <w:vertAlign w:val="superscript"/>
-        </w:rPr>
-        <w:t>th</w:t>
-      </w:r>
-      <w:r>
-        <w:rPr>
-          <w:sz w:val="18"/>
-          <w:szCs w:val="18"/>
-        </w:rPr>
-        <w:t xml:space="preserve"> Given Name Surname</w:t>
-      </w:r>
-      <w:r>
-        <w:rPr>
-          <w:sz w:val="18"/>
-          <w:szCs w:val="18"/>
-        </w:rPr>
-        <w:br/>
-        <w:t xml:space="preserve">line 2: </w:t>
-      </w:r>
-      <w:r>
-        <w:rPr>
-          <w:i/>
-          <w:sz w:val="18"/>
-          <w:szCs w:val="18"/>
-        </w:rPr>
-        <w:t xml:space="preserve">dept. name of organization </w:t>
-      </w:r>
-      <w:r>
-        <w:rPr>
-          <w:i/>
-          <w:sz w:val="18"/>
-          <w:szCs w:val="18"/>
-        </w:rPr>
-        <w:br/>
-      </w:r>
-      <w:r>
-        <w:rPr>
-          <w:i/>
-          <w:sz w:val="18"/>
-          <w:szCs w:val="18"/>
-        </w:rPr>
-        <w:t xml:space="preserve">(of </w:t>
-      </w:r>
-      <w:r>
-        <w:rPr>
-          <w:i/>
-          <w:iCs/>
-          <w:sz w:val="18"/>
-          <w:szCs w:val="18"/>
-        </w:rPr>
-        <w:t>Affiliation</w:t>
-      </w:r>
-      <w:r>
-        <w:rPr>
-          <w:i/>
-          <w:sz w:val="18"/>
-          <w:szCs w:val="18"/>
-        </w:rPr>
-        <w:t>)</w:t>
-      </w:r>
-      <w:r>
-        <w:rPr>
-          <w:sz w:val="18"/>
-          <w:szCs w:val="18"/>
-        </w:rPr>
-        <w:br/>
-        <w:t xml:space="preserve">line 3: </w:t>
-      </w:r>
-      <w:r>
-        <w:rPr>
-          <w:i/>
-          <w:sz w:val="18"/>
-          <w:szCs w:val="18"/>
-        </w:rPr>
-        <w:t xml:space="preserve">name of organization </w:t>
-      </w:r>
-      <w:r>
-        <w:rPr>
-          <w:i/>
-          <w:sz w:val="18"/>
-          <w:szCs w:val="18"/>
-        </w:rPr>
-        <w:br/>
-      </w:r>
-      <w:r>
-        <w:rPr>
-          <w:i/>
-          <w:sz w:val="18"/>
-          <w:szCs w:val="18"/>
-        </w:rPr>
-        <w:t xml:space="preserve">(of </w:t>
-      </w:r>
-      <w:r>
-        <w:rPr>
-          <w:i/>
-          <w:sz w:val="18"/>
-          <w:szCs w:val="18"/>
-        </w:rPr>
-        <w:t>A</w:t>
-      </w:r>
-      <w:r>
-        <w:rPr>
-          <w:i/>
-          <w:sz w:val="18"/>
-          <w:szCs w:val="18"/>
-        </w:rPr>
-        <w:t>ffiliation)</w:t>
-      </w:r>
-      <w:r>
-        <w:rPr>
-          <w:i/>
-          <w:sz w:val="18"/>
-          <w:szCs w:val="18"/>
-        </w:rPr>
-        <w:br/>
-      </w:r>
-      <w:r>
-        <w:rPr>
-          <w:sz w:val="18"/>
-          <w:szCs w:val="18"/>
-        </w:rPr>
-        <w:t>line 4: City, Country</w:t>
-      </w:r>
-      <w:r>
-        <w:rPr>
-          <w:sz w:val="18"/>
-          <w:szCs w:val="18"/>
-        </w:rPr>
-        <w:br/>
-        <w:t>line 5: email address</w:t>
-      </w:r>
-      <w:r>
-        <w:rPr>
-          <w:sz w:val="18"/>
-          <w:szCs w:val="18"/>
-        </w:rPr>
-        <w:t xml:space="preserve"> </w:t>
-      </w:r>
-      <w:r>
-        <w:rPr>
-          <w:sz w:val="18"/>
-          <w:szCs w:val="18"/>
-        </w:rPr>
-        <w:t xml:space="preserve"> or ORCID</w:t>
-      </w:r>
-      <w:r>
-        <w:rPr>
-          <w:sz w:val="18"/>
-          <w:szCs w:val="18"/>
-        </w:rPr>
-        <w:br w:type="column"/>
-      </w:r>
-      <w:r>
-        <w:rPr>
-          <w:sz w:val="18"/>
-          <w:szCs w:val="18"/>
-        </w:rPr>
-        <w:t>line 1: 3</w:t>
-      </w:r>
-      <w:r>
-        <w:rPr>
-          <w:sz w:val="18"/>
-          <w:szCs w:val="18"/>
-          <w:vertAlign w:val="superscript"/>
-        </w:rPr>
-        <w:t>rd</w:t>
-      </w:r>
-      <w:r>
-        <w:rPr>
-          <w:sz w:val="18"/>
-          <w:szCs w:val="18"/>
-        </w:rPr>
-        <w:t xml:space="preserve"> </w:t>
-      </w:r>
-      <w:r>
-        <w:rPr>
-          <w:sz w:val="18"/>
-          <w:szCs w:val="18"/>
-        </w:rPr>
-        <w:t>Given Name Surname</w:t>
-      </w:r>
-      <w:r>
-        <w:rPr>
-          <w:sz w:val="18"/>
-          <w:szCs w:val="18"/>
-        </w:rPr>
-        <w:br/>
-        <w:t xml:space="preserve">line 2: </w:t>
-      </w:r>
-      <w:r>
-        <w:rPr>
-          <w:i/>
-          <w:sz w:val="18"/>
-          <w:szCs w:val="18"/>
-        </w:rPr>
-        <w:t xml:space="preserve">dept. name of organization </w:t>
-      </w:r>
-      <w:r>
-        <w:rPr>
-          <w:i/>
-          <w:sz w:val="18"/>
-          <w:szCs w:val="18"/>
-        </w:rPr>
-        <w:br/>
-      </w:r>
-      <w:r>
-        <w:rPr>
-          <w:i/>
-          <w:sz w:val="18"/>
-          <w:szCs w:val="18"/>
-        </w:rPr>
-        <w:t xml:space="preserve">(of </w:t>
-      </w:r>
-      <w:r>
-        <w:rPr>
-          <w:i/>
-          <w:iCs/>
-          <w:sz w:val="18"/>
-          <w:szCs w:val="18"/>
-        </w:rPr>
-        <w:t>Affiliation</w:t>
-      </w:r>
-      <w:r>
-        <w:rPr>
-          <w:i/>
-          <w:sz w:val="18"/>
-          <w:szCs w:val="18"/>
-        </w:rPr>
-        <w:t>)</w:t>
-      </w:r>
-      <w:r>
-        <w:rPr>
-          <w:sz w:val="18"/>
-          <w:szCs w:val="18"/>
-        </w:rPr>
-        <w:br/>
-        <w:t xml:space="preserve">line 3: </w:t>
-      </w:r>
-      <w:r>
-        <w:rPr>
-          <w:i/>
-          <w:sz w:val="18"/>
-          <w:szCs w:val="18"/>
-        </w:rPr>
-        <w:t xml:space="preserve">name of organization </w:t>
-      </w:r>
-      <w:r>
-        <w:rPr>
-          <w:i/>
-          <w:sz w:val="18"/>
-          <w:szCs w:val="18"/>
-        </w:rPr>
-        <w:br/>
-      </w:r>
-      <w:r>
-        <w:rPr>
-          <w:i/>
-          <w:sz w:val="18"/>
-          <w:szCs w:val="18"/>
-        </w:rPr>
-        <w:t>(of Affiliation)</w:t>
-      </w:r>
-      <w:r>
-        <w:rPr>
-          <w:i/>
-          <w:sz w:val="18"/>
-          <w:szCs w:val="18"/>
-        </w:rPr>
-        <w:br/>
-      </w:r>
-      <w:r>
-        <w:rPr>
-          <w:sz w:val="18"/>
-          <w:szCs w:val="18"/>
-        </w:rPr>
-        <w:t>line 4: City, Country</w:t>
-      </w:r>
-      <w:r>
-        <w:rPr>
-          <w:sz w:val="18"/>
-          <w:szCs w:val="18"/>
-        </w:rPr>
-        <w:br/>
-        <w:t>line 5: email address</w:t>
-      </w:r>
-      <w:r>
-        <w:rPr>
-          <w:sz w:val="18"/>
-          <w:szCs w:val="18"/>
-        </w:rPr>
-        <w:t xml:space="preserve"> or ORCID</w:t>
-      </w:r>
-    </w:p>
-    <w:p>
-      <w:pPr>
-        <w:pStyle w:val="Author"/>
-        <w:spacing w:before="5pt" w:beforeAutospacing="1"/>
-      </w:pPr>
-      <w:r>
-        <w:rPr>
-          <w:sz w:val="18"/>
-          <w:szCs w:val="18"/>
-        </w:rPr>
-        <w:t xml:space="preserve">line 1: </w:t>
-      </w:r>
-      <w:r>
-        <w:rPr>
-          <w:sz w:val="18"/>
-          <w:szCs w:val="18"/>
-        </w:rPr>
-        <w:t>6</w:t>
-      </w:r>
-      <w:r>
-        <w:rPr>
-          <w:sz w:val="18"/>
-          <w:szCs w:val="18"/>
-          <w:vertAlign w:val="superscript"/>
-        </w:rPr>
-        <w:t>th</w:t>
-      </w:r>
-      <w:r>
-        <w:rPr>
-          <w:sz w:val="18"/>
-          <w:szCs w:val="18"/>
-        </w:rPr>
-        <w:t xml:space="preserve"> Given Name Surname</w:t>
-      </w:r>
-      <w:r>
-        <w:rPr>
-          <w:sz w:val="18"/>
-          <w:szCs w:val="18"/>
-        </w:rPr>
-        <w:br/>
-        <w:t xml:space="preserve">line 2: </w:t>
-      </w:r>
-      <w:r>
-        <w:rPr>
-          <w:i/>
-          <w:sz w:val="18"/>
-          <w:szCs w:val="18"/>
-        </w:rPr>
-        <w:t xml:space="preserve">dept. name of organization </w:t>
-      </w:r>
-      <w:r>
-        <w:rPr>
-          <w:i/>
-          <w:sz w:val="18"/>
-          <w:szCs w:val="18"/>
-        </w:rPr>
-        <w:br/>
-      </w:r>
-      <w:r>
-        <w:rPr>
-          <w:i/>
-          <w:sz w:val="18"/>
-          <w:szCs w:val="18"/>
-        </w:rPr>
-        <w:t xml:space="preserve">(of </w:t>
-      </w:r>
-      <w:r>
-        <w:rPr>
-          <w:i/>
-          <w:iCs/>
-          <w:sz w:val="18"/>
-          <w:szCs w:val="18"/>
-        </w:rPr>
-        <w:t>Affiliation</w:t>
-      </w:r>
-      <w:r>
-        <w:rPr>
-          <w:i/>
-          <w:sz w:val="18"/>
-          <w:szCs w:val="18"/>
-        </w:rPr>
-        <w:t>)</w:t>
-      </w:r>
-      <w:r>
-        <w:rPr>
-          <w:sz w:val="18"/>
-          <w:szCs w:val="18"/>
-        </w:rPr>
-        <w:br/>
-        <w:t xml:space="preserve">line 3: </w:t>
-      </w:r>
-      <w:r>
-        <w:rPr>
-          <w:i/>
-          <w:sz w:val="18"/>
-          <w:szCs w:val="18"/>
-        </w:rPr>
-        <w:t xml:space="preserve">name of organization </w:t>
-      </w:r>
-      <w:r>
-        <w:rPr>
-          <w:i/>
-          <w:sz w:val="18"/>
-          <w:szCs w:val="18"/>
-        </w:rPr>
-        <w:br/>
-      </w:r>
-      <w:r>
-        <w:rPr>
-          <w:i/>
-          <w:sz w:val="18"/>
-          <w:szCs w:val="18"/>
-        </w:rPr>
-        <w:t>(of Affiliation)</w:t>
-      </w:r>
-      <w:r>
-        <w:rPr>
-          <w:i/>
-          <w:sz w:val="18"/>
-          <w:szCs w:val="18"/>
-        </w:rPr>
-        <w:br/>
-      </w:r>
-      <w:r>
-        <w:rPr>
-          <w:sz w:val="18"/>
-          <w:szCs w:val="18"/>
-        </w:rPr>
-        <w:t>line 4: City, Country</w:t>
-      </w:r>
-      <w:r>
-        <w:rPr>
-          <w:sz w:val="18"/>
-          <w:szCs w:val="18"/>
-        </w:rPr>
-        <w:br/>
-        <w:t>line 5: email address</w:t>
-      </w:r>
-      <w:r>
-        <w:rPr>
-          <w:sz w:val="18"/>
-          <w:szCs w:val="18"/>
-        </w:rPr>
-        <w:t xml:space="preserve"> or ORCID</w:t>
-      </w:r>
-      <w:r>
-        <w:t xml:space="preserve"> </w:t>
-      </w:r>
-    </w:p>
-    <w:p>
-      <w:pPr>
+        <w:t>@maine.edu</w:t>
+      </w:r>
+    </w:p>
+    <w:p/>
+    <w:p>
+      <w:pPr>
+        <w:jc w:val="both"/>
         <w:sectPr>
           <w:type w:val="continuous"/>
           <w:pgSz w:w="595.30pt" w:h="841.90pt" w:code="9"/>
@@ -1148,27 +281,21 @@
       <w:pPr>
         <w:pStyle w:val="Abstract"/>
         <w:rPr>
+          <w:iCs/>
+        </w:rPr>
+      </w:pPr>
+      <w:r>
+        <w:rPr>
           <w:i/>
           <w:iCs/>
         </w:rPr>
-      </w:pPr>
-      <w:r>
-        <w:rPr>
-          <w:i/>
-          <w:iCs/>
-        </w:rPr>
         <w:t>Abstract</w:t>
       </w:r>
       <w:r>
         <w:t>—</w:t>
       </w:r>
-      <w:proofErr w:type="gramStart"/>
-      <w:r>
-        <w:t>This</w:t>
-      </w:r>
-      <w:proofErr w:type="gramEnd"/>
-      <w:r>
-        <w:t xml:space="preserve"> electronic document is a “live” template and already defines the components of your paper [title, text, heads, etc.] in its style sheet. </w:t>
+      <w:r>
+        <w:t xml:space="preserve">This electronic document is a “live” template and already defines the components of your paper [title, text, heads, etc.] in its style sheet. </w:t>
       </w:r>
       <w:r>
         <w:t xml:space="preserve"> </w:t>
@@ -1361,6 +488,44 @@
     </w:p>
     <w:p>
       <w:pPr>
+        <w:pStyle w:val="Abstract"/>
+        <w:rPr>
+          <w:b w:val="0"/>
+          <w:bCs w:val="0"/>
+          <w:i/>
+          <w:iCs/>
+        </w:rPr>
+      </w:pPr>
+      <w:r>
+        <w:rPr>
+          <w:b w:val="0"/>
+          <w:bCs w:val="0"/>
+          <w:color w:val="000000"/>
+          <w:shd w:val="clear" w:color="auto" w:fill="FFFFFF"/>
+        </w:rPr>
+        <w:t xml:space="preserve">The growing need for socially responsible AI and machine learning algorithms has brought about discussion for the best techniques to mitigate these concerns. This issue can be explained from increasing privacy worries within the current data driven world. AI and machine learning algorithms are at the heart of this problem as they are harder to adapt to the long list of regulations that data and privacy are facing. A common proposition is differential privacy, our findings support this solution and delve into the specific frameworks that have the best </w:t>
+      </w:r>
+      <w:r>
+        <w:rPr>
+          <w:b w:val="0"/>
+          <w:bCs w:val="0"/>
+          <w:color w:val="000000"/>
+          <w:shd w:val="clear" w:color="auto" w:fill="FFFFFF"/>
+        </w:rPr>
+        <w:t>long-term</w:t>
+      </w:r>
+      <w:r>
+        <w:rPr>
+          <w:b w:val="0"/>
+          <w:bCs w:val="0"/>
+          <w:color w:val="000000"/>
+          <w:shd w:val="clear" w:color="auto" w:fill="FFFFFF"/>
+        </w:rPr>
+        <w:t xml:space="preserve"> approaches.</w:t>
+      </w:r>
+    </w:p>
+    <w:p>
+      <w:pPr>
         <w:pStyle w:val="Keywords"/>
       </w:pPr>
       <w:r>
@@ -1423,49 +588,224 @@
     </w:p>
     <w:p>
       <w:pPr>
+        <w:pStyle w:val="NormalWeb"/>
+        <w:spacing w:before="0pt" w:beforeAutospacing="0" w:after="0pt" w:afterAutospacing="0"/>
+        <w:ind w:firstLine="36pt"/>
+        <w:rPr>
+          <w:sz w:val="20"/>
+          <w:szCs w:val="20"/>
+        </w:rPr>
+      </w:pPr>
+      <w:r>
+        <w:rPr>
+          <w:color w:val="000000"/>
+          <w:sz w:val="20"/>
+          <w:szCs w:val="20"/>
+          <w:shd w:val="clear" w:color="auto" w:fill="FFFFFF"/>
+        </w:rPr>
+        <w:t xml:space="preserve">Privacy and its constantly changing meaning </w:t>
+      </w:r>
+      <w:r>
+        <w:rPr>
+          <w:color w:val="000000"/>
+          <w:sz w:val="20"/>
+          <w:szCs w:val="20"/>
+          <w:shd w:val="clear" w:color="auto" w:fill="FFFFFF"/>
+        </w:rPr>
+        <w:t>affect</w:t>
+      </w:r>
+      <w:r>
+        <w:rPr>
+          <w:color w:val="000000"/>
+          <w:sz w:val="20"/>
+          <w:szCs w:val="20"/>
+          <w:shd w:val="clear" w:color="auto" w:fill="FFFFFF"/>
+        </w:rPr>
+        <w:t xml:space="preserve"> all of us. Developments in technology and AI have led to an extensive problem without an easy fix. Over the past decade the world has made strides in the privacy sector with heavy legislature and regulations attempting to tackle the problem head on. </w:t>
+      </w:r>
+      <w:r>
+        <w:rPr>
+          <w:color w:val="000000"/>
+          <w:sz w:val="20"/>
+          <w:szCs w:val="20"/>
+          <w:shd w:val="clear" w:color="auto" w:fill="FFFFFF"/>
+        </w:rPr>
+        <w:t>Specifically,</w:t>
+      </w:r>
+      <w:r>
+        <w:rPr>
+          <w:color w:val="000000"/>
+          <w:sz w:val="20"/>
+          <w:szCs w:val="20"/>
+          <w:shd w:val="clear" w:color="auto" w:fill="FFFFFF"/>
+        </w:rPr>
+        <w:t xml:space="preserve"> AI and machine learning algorithms have to be addressed in order to prevent breaches of personal information and sustain a world where the customer does not become the product. </w:t>
+      </w:r>
+    </w:p>
+    <w:p>
+      <w:pPr>
+        <w:pStyle w:val="NormalWeb"/>
+        <w:spacing w:before="0pt" w:beforeAutospacing="0" w:after="0pt" w:afterAutospacing="0"/>
+        <w:ind w:firstLine="36pt"/>
+        <w:rPr>
+          <w:sz w:val="20"/>
+          <w:szCs w:val="20"/>
+        </w:rPr>
+      </w:pPr>
+      <w:r>
+        <w:rPr>
+          <w:color w:val="000000"/>
+          <w:sz w:val="20"/>
+          <w:szCs w:val="20"/>
+          <w:shd w:val="clear" w:color="auto" w:fill="FFFFFF"/>
+        </w:rPr>
+        <w:t xml:space="preserve">Currently there is research surrounding differential privacy and different approaches within this concept. Most of the solutions involved are based on an algorithm which after the personal data has been collected it </w:t>
+      </w:r>
+      <w:r>
+        <w:rPr>
+          <w:color w:val="000000"/>
+          <w:sz w:val="20"/>
+          <w:szCs w:val="20"/>
+          <w:shd w:val="clear" w:color="auto" w:fill="FFFFFF"/>
+        </w:rPr>
+        <w:t>stores or</w:t>
+      </w:r>
+      <w:r>
+        <w:rPr>
+          <w:color w:val="000000"/>
+          <w:sz w:val="20"/>
+          <w:szCs w:val="20"/>
+          <w:shd w:val="clear" w:color="auto" w:fill="FFFFFF"/>
+        </w:rPr>
+        <w:t xml:space="preserve"> releases it in a manner that protects people's privacy. Database manipulation is the go-to with modern methods such as randomization algorithms, machine learning techniques to protect data, or other anonymization methods. There are lots of ways to achieve these, hence why the current research has many discrepancies.</w:t>
+      </w:r>
+    </w:p>
+    <w:p>
+      <w:pPr>
+        <w:pStyle w:val="NormalWeb"/>
+        <w:spacing w:before="0pt" w:beforeAutospacing="0" w:after="0pt" w:afterAutospacing="0"/>
+        <w:ind w:firstLine="36pt"/>
+        <w:rPr>
+          <w:sz w:val="20"/>
+          <w:szCs w:val="20"/>
+        </w:rPr>
+      </w:pPr>
+      <w:r>
+        <w:rPr>
+          <w:color w:val="000000"/>
+          <w:sz w:val="20"/>
+          <w:szCs w:val="20"/>
+          <w:shd w:val="clear" w:color="auto" w:fill="FFFFFF"/>
+        </w:rPr>
+        <w:t>These listed approaches are not perfect however and each of them come with their own drawbacks. The major issues attached to the current solutions would be too much computational need, unperfected algorithms, or over specific algorithms that don’t cover all of the needed bases. Even with these issues, a huge amount of progress has been made and has shown where the real challenges lie. </w:t>
+      </w:r>
+    </w:p>
+    <w:p>
+      <w:pPr>
+        <w:pStyle w:val="NormalWeb"/>
+        <w:spacing w:before="0pt" w:beforeAutospacing="0" w:after="0pt" w:afterAutospacing="0"/>
+        <w:ind w:firstLine="36pt"/>
+        <w:rPr>
+          <w:sz w:val="20"/>
+          <w:szCs w:val="20"/>
+        </w:rPr>
+      </w:pPr>
+      <w:r>
+        <w:rPr>
+          <w:color w:val="000000"/>
+          <w:sz w:val="20"/>
+          <w:szCs w:val="20"/>
+          <w:shd w:val="clear" w:color="auto" w:fill="FFFFFF"/>
+        </w:rPr>
+        <w:t xml:space="preserve">The rest of the paper is structured as follows: In Section 1, we discuss the best current methods, in Section 2 we discuss our takeaways and how these influenced our approach, in Section 3 we will discuss the implementation </w:t>
+      </w:r>
+      <w:r>
+        <w:rPr>
+          <w:color w:val="000000"/>
+          <w:sz w:val="20"/>
+          <w:szCs w:val="20"/>
+          <w:shd w:val="clear" w:color="auto" w:fill="FFFFFF"/>
+        </w:rPr>
+        <w:t>of our frameworks, in Section 4 we will discuss the results and what they mean. </w:t>
+      </w:r>
+    </w:p>
+    <w:p>
+      <w:pPr>
+        <w:pStyle w:val="Heading1"/>
+      </w:pPr>
+      <w:r>
+        <w:t>Ease of Use</w:t>
+      </w:r>
+    </w:p>
+    <w:p>
+      <w:pPr>
+        <w:pStyle w:val="Heading2"/>
+      </w:pPr>
+      <w:r>
+        <w:t xml:space="preserve">Selecting a </w:t>
+      </w:r>
+      <w:r>
+        <w:t>Template</w:t>
+      </w:r>
+      <w:r>
+        <w:t xml:space="preserve"> (Heading 2)</w:t>
+      </w:r>
+    </w:p>
+    <w:p>
+      <w:pPr>
         <w:pStyle w:val="BodyText"/>
       </w:pPr>
       <w:r>
-        <w:t xml:space="preserve">This template, </w:t>
-      </w:r>
-      <w:r>
-        <w:t>modified</w:t>
-      </w:r>
-      <w:r>
-        <w:t xml:space="preserve"> in MS Word 200</w:t>
+        <w:t xml:space="preserve">First, confirm that you have the correct template for your paper size. This template has been tailored for output on the </w:t>
       </w:r>
       <w:r>
         <w:rPr>
           <w:lang w:val="en-US"/>
         </w:rPr>
-        <w:t>7</w:t>
-      </w:r>
-      <w:r>
-        <w:t xml:space="preserve"> and saved as </w:t>
+        <w:t>A4</w:t>
+      </w:r>
+      <w:r>
+        <w:t xml:space="preserve"> paper size. If you are using </w:t>
       </w:r>
       <w:r>
         <w:rPr>
           <w:lang w:val="en-US"/>
         </w:rPr>
-        <w:t xml:space="preserve">a </w:t>
-      </w:r>
-      <w:r>
-        <w:t>“Word 97-200</w:t>
-      </w:r>
-      <w:r>
-        <w:t>3</w:t>
-      </w:r>
-      <w:r>
-        <w:t xml:space="preserve"> </w:t>
+        <w:t>US letter</w:t>
+      </w:r>
+      <w:r>
+        <w:t>-sized paper, please close this</w:t>
+      </w:r>
+      <w:r>
+        <w:t xml:space="preserve"> file and download the </w:t>
       </w:r>
       <w:r>
         <w:rPr>
           <w:lang w:val="en-US"/>
         </w:rPr>
-        <w:t>Document</w:t>
-      </w:r>
-      <w:r>
-        <w:t>” for the PC, provides authors with most of the formatting specifications needed for preparing electronic versions of their papers. All standard paper components have been specified for three reasons: (1) ease of use when formatting individual papers, (2) automatic compliance to electronic requirements that facilitate the concurrent or later production of electronic products, and (3) conformity of style throughout a conference proceedings. Margins, column widths, line spacing, and type styles are built-in; examples of the type styles are provided throughout this document and are identified in italic type, within parentheses, following the example. Some components, such as multi-leveled equations, graphics, and tables are not prescribed, although the various table text styles are provided. The formatter will need to create these components, incorporating the applicable criteria that follow.</w:t>
+        <w:t xml:space="preserve">Microsoft Word, Letter </w:t>
+      </w:r>
+      <w:r>
+        <w:t>file</w:t>
+      </w:r>
+      <w:r>
+        <w:t>.</w:t>
+      </w:r>
+    </w:p>
+    <w:p>
+      <w:pPr>
+        <w:pStyle w:val="Heading2"/>
+      </w:pPr>
+      <w:r>
+        <w:t>Maintaining the Integrity of the Specifications</w:t>
+      </w:r>
+    </w:p>
+    <w:p>
+      <w:pPr>
+        <w:pStyle w:val="BodyText"/>
+      </w:pPr>
+      <w:r>
+        <w:t>The template is used to format your paper and style the text. All margins, column widths, line spaces, and text fonts are prescribed; please do not alter them. You may note peculiarities. For example, the head margin in this template measures proportionately more than is customary. This measurement and others are deliberate, using specifications that anticipate your paper as one part of the entire proceedings, and not as an independent document. Please do not revise any of the current designations.</w:t>
       </w:r>
     </w:p>
     <w:p>
@@ -1473,7 +813,41 @@
         <w:pStyle w:val="Heading1"/>
       </w:pPr>
       <w:r>
-        <w:t>Ease of Use</w:t>
+        <w:t xml:space="preserve">Prepare Your Paper </w:t>
+      </w:r>
+      <w:r>
+        <w:t>Before</w:t>
+      </w:r>
+      <w:r>
+        <w:t xml:space="preserve"> Styling</w:t>
+      </w:r>
+    </w:p>
+    <w:p>
+      <w:pPr>
+        <w:pStyle w:val="BodyText"/>
+        <w:rPr>
+          <w:lang w:val="en-US"/>
+        </w:rPr>
+      </w:pPr>
+      <w:r>
+        <w:t>Before</w:t>
+      </w:r>
+      <w:r>
+        <w:t xml:space="preserve"> you begin to format your paper, first write and save the content as a separate text file. </w:t>
+      </w:r>
+      <w:r>
+        <w:rPr>
+          <w:lang w:val="en-US"/>
+        </w:rPr>
+        <w:t>Complete all content and organizational editing before formatting. Please note sections A-D below for more information on proofreading, spelling and grammar.</w:t>
+      </w:r>
+    </w:p>
+    <w:p>
+      <w:pPr>
+        <w:pStyle w:val="BodyText"/>
+      </w:pPr>
+      <w:r>
+        <w:t>Keep your text and graphic files separate until after the text has been formatted and styled. Do not use hard tabs, and limit use of hard returns to only one return at the end of a paragraph. Do not add any kind of pagination anywhere in the paper. Do not number text heads-the template will do that for you.</w:t>
       </w:r>
     </w:p>
     <w:p>
@@ -1481,13 +855,10 @@
         <w:pStyle w:val="Heading2"/>
       </w:pPr>
       <w:r>
-        <w:t xml:space="preserve">Selecting a </w:t>
-      </w:r>
-      <w:r>
-        <w:t>Template</w:t>
-      </w:r>
-      <w:r>
-        <w:t xml:space="preserve"> (Heading 2)</w:t>
+        <w:t>Abbreviations</w:t>
+      </w:r>
+      <w:r>
+        <w:t xml:space="preserve"> and Acronyms</w:t>
       </w:r>
     </w:p>
     <w:p>
@@ -1495,40 +866,15 @@
         <w:pStyle w:val="BodyText"/>
       </w:pPr>
       <w:r>
-        <w:t xml:space="preserve">First, confirm that you have the correct template for your paper size. This template has been tailored for output on the </w:t>
-      </w:r>
-      <w:r>
-        <w:rPr>
-          <w:lang w:val="en-US"/>
-        </w:rPr>
-        <w:t>A4</w:t>
-      </w:r>
-      <w:r>
-        <w:t xml:space="preserve"> paper size. If you are using </w:t>
-      </w:r>
-      <w:r>
-        <w:rPr>
-          <w:lang w:val="en-US"/>
-        </w:rPr>
-        <w:t>US letter</w:t>
-      </w:r>
-      <w:r>
-        <w:t>-sized paper, please close this</w:t>
-      </w:r>
-      <w:r>
-        <w:t xml:space="preserve"> file and download the </w:t>
-      </w:r>
-      <w:r>
-        <w:rPr>
-          <w:lang w:val="en-US"/>
-        </w:rPr>
-        <w:t xml:space="preserve">Microsoft Word, Letter </w:t>
-      </w:r>
-      <w:r>
-        <w:t>file</w:t>
-      </w:r>
-      <w:r>
-        <w:t>.</w:t>
+        <w:t xml:space="preserve">Define abbreviations and acronyms the first time they are used in the text, even after they have been defined in the abstract. Abbreviations such as IEEE, SI, MKS, CGS, </w:t>
+      </w:r>
+      <w:proofErr w:type="spellStart"/>
+      <w:r>
+        <w:t>sc</w:t>
+      </w:r>
+      <w:proofErr w:type="spellEnd"/>
+      <w:r>
+        <w:t>, dc, and rms do not have to be defined. Do not use abbreviations in the title or heads unless they are unavoidable.</w:t>
       </w:r>
     </w:p>
     <w:p>
@@ -1536,103 +882,41 @@
         <w:pStyle w:val="Heading2"/>
       </w:pPr>
       <w:r>
-        <w:t>Maintaining the Integrity of the Specifications</w:t>
-      </w:r>
-    </w:p>
-    <w:p>
-      <w:pPr>
-        <w:pStyle w:val="BodyText"/>
-      </w:pPr>
-      <w:r>
-        <w:t xml:space="preserve">The template is used to format your paper and style the text. All margins, column widths, line spaces, and text fonts are prescribed; please do not alter them. You may note peculiarities. For example, the head margin in this template measures proportionately more than is customary. This measurement and others are deliberate, using specifications that anticipate your paper as one part of the entire proceedings, </w:t>
-      </w:r>
-      <w:r>
-        <w:t>and not as an independent document. Please do not revise any of the current designations.</w:t>
-      </w:r>
-    </w:p>
-    <w:p>
-      <w:pPr>
-        <w:pStyle w:val="Heading1"/>
-      </w:pPr>
-      <w:r>
-        <w:t xml:space="preserve">Prepare Your Paper </w:t>
-      </w:r>
-      <w:r>
-        <w:t>Before</w:t>
-      </w:r>
-      <w:r>
-        <w:t xml:space="preserve"> Styling</w:t>
-      </w:r>
-    </w:p>
-    <w:p>
-      <w:pPr>
-        <w:pStyle w:val="BodyText"/>
-        <w:rPr>
-          <w:lang w:val="en-US"/>
-        </w:rPr>
-      </w:pPr>
-      <w:r>
-        <w:t>Before</w:t>
-      </w:r>
-      <w:r>
-        <w:t xml:space="preserve"> you begin to format your paper, first write and save the content as a separate text file. </w:t>
-      </w:r>
-      <w:r>
-        <w:rPr>
-          <w:lang w:val="en-US"/>
-        </w:rPr>
-        <w:t>Complete all content and organizational editing before formatting. Please note sections A-D below for more information on proofreading, spelling and grammar.</w:t>
-      </w:r>
-    </w:p>
-    <w:p>
-      <w:pPr>
-        <w:pStyle w:val="BodyText"/>
-      </w:pPr>
-      <w:r>
-        <w:t>Keep your text and graphic files separate until after the text has been formatted and styled. Do not use hard tabs, and limit use of hard returns to only one return at the end of a paragraph. Do not add any kind of pagination anywhere in the paper. Do not number text heads-the template will do that for you.</w:t>
-      </w:r>
-    </w:p>
-    <w:p>
-      <w:pPr>
-        <w:pStyle w:val="Heading2"/>
-      </w:pPr>
-      <w:r>
-        <w:t>Abbreviations</w:t>
-      </w:r>
-      <w:r>
-        <w:t xml:space="preserve"> and Acronyms</w:t>
-      </w:r>
-    </w:p>
-    <w:p>
-      <w:pPr>
-        <w:pStyle w:val="BodyText"/>
-      </w:pPr>
-      <w:r>
-        <w:t xml:space="preserve">Define abbreviations and acronyms the first time they are used in the text, even after they have been defined in the abstract. Abbreviations such as IEEE, SI, MKS, CGS, </w:t>
+        <w:t>Units</w:t>
+      </w:r>
+    </w:p>
+    <w:p>
+      <w:pPr>
+        <w:pStyle w:val="bulletlist"/>
+      </w:pPr>
+      <w:r>
+        <w:t xml:space="preserve">Use </w:t>
+      </w:r>
+      <w:r>
+        <w:t>either</w:t>
+      </w:r>
+      <w:r>
+        <w:t xml:space="preserve"> SI (MKS) or CGS as primary units. (SI units are encouraged.) English units may be used as secondary units (in parentheses). An exception would be the use of English units as identifiers in trade, such as “3.5-inch disk drive”.</w:t>
+      </w:r>
+    </w:p>
+    <w:p>
+      <w:pPr>
+        <w:pStyle w:val="bulletlist"/>
+      </w:pPr>
+      <w:r>
+        <w:t xml:space="preserve">Avoid combining SI and CGS units, such as current in amperes and magnetic field in </w:t>
       </w:r>
       <w:proofErr w:type="spellStart"/>
       <w:r>
-        <w:t>sc</w:t>
+        <w:t>oersteds</w:t>
       </w:r>
       <w:proofErr w:type="spellEnd"/>
       <w:r>
-        <w:t xml:space="preserve">, dc, and </w:t>
-      </w:r>
-      <w:proofErr w:type="spellStart"/>
-      <w:r>
-        <w:t>rms</w:t>
-      </w:r>
-      <w:proofErr w:type="spellEnd"/>
-      <w:r>
-        <w:t xml:space="preserve"> do not have to be defined. Do not use abbreviations in the title or heads unless they are unavoidable.</w:t>
-      </w:r>
-    </w:p>
-    <w:p>
-      <w:pPr>
-        <w:pStyle w:val="Heading2"/>
-      </w:pPr>
-      <w:r>
-        <w:t>Units</w:t>
+        <w:t xml:space="preserve">. This often leads to confusion because equations do not balance dimensionally. If you must use mixed units, clearly </w:t>
+      </w:r>
+      <w:r>
+        <w:lastRenderedPageBreak/>
+        <w:t>state the units for each quantity that you use in an equation.</w:t>
       </w:r>
     </w:p>
     <w:p>
@@ -1640,45 +924,7 @@
         <w:pStyle w:val="bulletlist"/>
       </w:pPr>
       <w:r>
-        <w:t xml:space="preserve">Use </w:t>
-      </w:r>
-      <w:r>
-        <w:t>either</w:t>
-      </w:r>
-      <w:r>
-        <w:t xml:space="preserve"> SI (MKS) or CGS as primary units. (SI units are encouraged.) English units may be used as secondary units (in parentheses). An exception would be the use of English units as identifiers in trade, such as “3.5-inch disk drive”.</w:t>
-      </w:r>
-    </w:p>
-    <w:p>
-      <w:pPr>
-        <w:pStyle w:val="bulletlist"/>
-      </w:pPr>
-      <w:r>
-        <w:t xml:space="preserve">Avoid combining SI and CGS units, such as current in amperes and magnetic field in </w:t>
-      </w:r>
-      <w:proofErr w:type="spellStart"/>
-      <w:r>
-        <w:t>oersteds</w:t>
-      </w:r>
-      <w:proofErr w:type="spellEnd"/>
-      <w:r>
-        <w:t>. This often leads to confusion because equations do not balance dimensionally. If you must use mixed units, clearly state the units for each quantity that you use in an equation.</w:t>
-      </w:r>
-    </w:p>
-    <w:p>
-      <w:pPr>
-        <w:pStyle w:val="bulletlist"/>
-      </w:pPr>
-      <w:r>
-        <w:t>Do not mix complete spellings and abbreviations of units: “</w:t>
-      </w:r>
-      <w:proofErr w:type="spellStart"/>
-      <w:r>
-        <w:t>Wb</w:t>
-      </w:r>
-      <w:proofErr w:type="spellEnd"/>
-      <w:r>
-        <w:t>/m2” or “</w:t>
+        <w:t>Do not mix complete spellings and abbreviations of units: “Wb/m2” or “</w:t>
       </w:r>
       <w:proofErr w:type="spellStart"/>
       <w:r>
@@ -1762,7 +1008,6 @@
         <w:pStyle w:val="Heading2"/>
       </w:pPr>
       <w:r>
-        <w:lastRenderedPageBreak/>
         <w:t>Equations</w:t>
       </w:r>
     </w:p>
@@ -1782,15 +1027,7 @@
         </w:rPr>
       </w:pPr>
       <w:r>
-        <w:t xml:space="preserve">Number equations consecutively. Equation numbers, within parentheses, are to position flush right, as in (1), using a right tab stop. To make your equations more compact, you may use the solidus ( / ), the </w:t>
-      </w:r>
-      <w:proofErr w:type="spellStart"/>
-      <w:r>
-        <w:t>exp</w:t>
-      </w:r>
-      <w:proofErr w:type="spellEnd"/>
-      <w:r>
-        <w:t xml:space="preserve"> function, or appropriate exponents. Italicize Roman symbols for quantities and variables, but not Greek symbols. Use a long dash rather than a hyphen for a minus sign. Punctuate equations with commas or periods when they are part of a sentence, as in</w:t>
+        <w:t>Number equations consecutively. Equation numbers, within parentheses, are to position flush right, as in (1), using a right tab stop. To make your equations more compact, you may use the solidus ( / ), the exp function, or appropriate exponents. Italicize Roman symbols for quantities and variables, but not Greek symbols. Use a long dash rather than a hyphen for a minus sign. Punctuate equations with commas or periods when they are part of a sentence, as in</w:t>
       </w:r>
       <w:r>
         <w:rPr>
@@ -1802,6 +1039,9 @@
     <w:p>
       <w:pPr>
         <w:pStyle w:val="equation"/>
+        <w:rPr>
+          <w:rFonts w:hint="eastAsia"/>
+        </w:rPr>
       </w:pPr>
       <w:r>
         <w:tab/>
@@ -2262,6 +1502,7 @@
         <w:pStyle w:val="BodyText"/>
       </w:pPr>
       <w:r>
+        <w:lastRenderedPageBreak/>
         <w:t>Text heads organize the topics on a relational, hierarchical basis. For example, the paper title is the primary text head because all subsequent material relates and elaborates on this one topic. If there are two or more sub-topics, the next level head (uppercase Roman numerals) should be used and, conversely, if there are not at least two sub-topics, then no subheads should be introduced. Styles named “Heading 1”, “Heading 2”, “Heading 3”, and “Heading 4” are prescribed.</w:t>
       </w:r>
     </w:p>
@@ -2270,7 +1511,6 @@
         <w:pStyle w:val="Heading2"/>
       </w:pPr>
       <w:r>
-        <w:lastRenderedPageBreak/>
         <w:t>Figures and Tables</w:t>
       </w:r>
     </w:p>
@@ -2911,7 +2151,7 @@
           <w:noProof/>
         </w:rPr>
         <w:drawing>
-          <wp:anchor distT="0" distB="0" distL="114300" distR="114300" simplePos="0" relativeHeight="251657728" behindDoc="1" locked="0" layoutInCell="1" allowOverlap="1">
+          <wp:anchor distT="0" distB="0" distL="114300" distR="114300" simplePos="0" relativeHeight="251657728" behindDoc="1" locked="0" layoutInCell="1" allowOverlap="1" wp14:anchorId="4BAD0468" wp14:editId="478EF2AE">
             <wp:simplePos x="0" y="0"/>
             <wp:positionH relativeFrom="margin">
               <wp:align>left</wp:align>
@@ -3008,7 +2248,7 @@
 </file>
 
 <file path=word/endnotes.xml><?xml version="1.0" encoding="utf-8"?>
-<w:endnotes xmlns:cx="http://schemas.microsoft.com/office/drawing/2014/chartex" xmlns:cx1="http://schemas.microsoft.com/office/drawing/2015/9/8/chartex" xmlns:mc="http://schemas.openxmlformats.org/markup-compatibility/2006" xmlns:o="urn:schemas-microsoft-com:office:office" xmlns:r="http://purl.oclc.org/ooxml/officeDocument/relationships" xmlns:m="http://purl.oclc.org/ooxml/officeDocument/math" xmlns:v="urn:schemas-microsoft-com:vml" xmlns:wp14="http://schemas.microsoft.com/office/word/2010/wordprocessingDrawing" xmlns:wp="http://purl.oclc.org/ooxml/drawingml/wordprocessingDrawing" xmlns:w10="urn:schemas-microsoft-com:office:word" xmlns:w="http://purl.oclc.org/ooxml/wordprocessingml/main" xmlns:w14="http://schemas.microsoft.com/office/word/2010/wordml" xmlns:w15="http://schemas.microsoft.com/office/word/2012/wordml" xmlns:w16se="http://schemas.microsoft.com/office/word/2015/wordml/symex" xmlns:wpi="http://schemas.microsoft.com/office/word/2010/wordprocessingInk" xmlns:wne="http://schemas.microsoft.com/office/word/2006/wordml" mc:Ignorable="w14 w15 w16se wne wp14">
+<w:endnotes xmlns:cx="http://schemas.microsoft.com/office/drawing/2014/chartex" xmlns:cx1="http://schemas.microsoft.com/office/drawing/2015/9/8/chartex" xmlns:cx2="http://schemas.microsoft.com/office/drawing/2015/10/21/chartex" xmlns:cx3="http://schemas.microsoft.com/office/drawing/2016/5/9/chartex" xmlns:cx4="http://schemas.microsoft.com/office/drawing/2016/5/10/chartex" xmlns:cx5="http://schemas.microsoft.com/office/drawing/2016/5/11/chartex" xmlns:cx6="http://schemas.microsoft.com/office/drawing/2016/5/12/chartex" xmlns:cx7="http://schemas.microsoft.com/office/drawing/2016/5/13/chartex" xmlns:cx8="http://schemas.microsoft.com/office/drawing/2016/5/14/chartex" xmlns:mc="http://schemas.openxmlformats.org/markup-compatibility/2006" xmlns:aink="http://schemas.microsoft.com/office/drawing/2016/ink" xmlns:am3d="http://schemas.microsoft.com/office/drawing/2017/model3d" xmlns:o="urn:schemas-microsoft-com:office:office" xmlns:oel="http://schemas.microsoft.com/office/2019/extlst" xmlns:r="http://purl.oclc.org/ooxml/officeDocument/relationships" xmlns:m="http://purl.oclc.org/ooxml/officeDocument/math" xmlns:v="urn:schemas-microsoft-com:vml" xmlns:wp14="http://schemas.microsoft.com/office/word/2010/wordprocessingDrawing" xmlns:wp="http://purl.oclc.org/ooxml/drawingml/wordprocessingDrawing" xmlns:w10="urn:schemas-microsoft-com:office:word" xmlns:w="http://purl.oclc.org/ooxml/wordprocessingml/main" xmlns:w14="http://schemas.microsoft.com/office/word/2010/wordml" xmlns:w15="http://schemas.microsoft.com/office/word/2012/wordml" xmlns:w16cex="http://schemas.microsoft.com/office/word/2018/wordml/cex" xmlns:w16cid="http://schemas.microsoft.com/office/word/2016/wordml/cid" xmlns:w16="http://schemas.microsoft.com/office/word/2018/wordml" xmlns:w16sdtdh="http://schemas.microsoft.com/office/word/2020/wordml/sdtdatahash" xmlns:w16se="http://schemas.microsoft.com/office/word/2015/wordml/symex" xmlns:wpi="http://schemas.microsoft.com/office/word/2010/wordprocessingInk" xmlns:wne="http://schemas.microsoft.com/office/word/2006/wordml" mc:Ignorable="w14 w15 w16se w16cid w16 w16cex w16sdtdh wne wp14">
   <w:endnote w:type="separator" w:id="-1">
     <w:p>
       <w:r>
@@ -3027,7 +2267,7 @@
 </file>
 
 <file path=word/footer1.xml><?xml version="1.0" encoding="utf-8"?>
-<w:ftr xmlns:cx="http://schemas.microsoft.com/office/drawing/2014/chartex" xmlns:cx1="http://schemas.microsoft.com/office/drawing/2015/9/8/chartex" xmlns:mc="http://schemas.openxmlformats.org/markup-compatibility/2006" xmlns:o="urn:schemas-microsoft-com:office:office" xmlns:r="http://purl.oclc.org/ooxml/officeDocument/relationships" xmlns:m="http://purl.oclc.org/ooxml/officeDocument/math" xmlns:v="urn:schemas-microsoft-com:vml" xmlns:wp14="http://schemas.microsoft.com/office/word/2010/wordprocessingDrawing" xmlns:wp="http://purl.oclc.org/ooxml/drawingml/wordprocessingDrawing" xmlns:w10="urn:schemas-microsoft-com:office:word" xmlns:w="http://purl.oclc.org/ooxml/wordprocessingml/main" xmlns:w14="http://schemas.microsoft.com/office/word/2010/wordml" xmlns:w15="http://schemas.microsoft.com/office/word/2012/wordml" xmlns:w16se="http://schemas.microsoft.com/office/word/2015/wordml/symex" xmlns:wpi="http://schemas.microsoft.com/office/word/2010/wordprocessingInk" xmlns:wne="http://schemas.microsoft.com/office/word/2006/wordml" mc:Ignorable="w14 w15 w16se wne wp14">
+<w:ftr xmlns:cx="http://schemas.microsoft.com/office/drawing/2014/chartex" xmlns:cx1="http://schemas.microsoft.com/office/drawing/2015/9/8/chartex" xmlns:cx2="http://schemas.microsoft.com/office/drawing/2015/10/21/chartex" xmlns:cx3="http://schemas.microsoft.com/office/drawing/2016/5/9/chartex" xmlns:cx4="http://schemas.microsoft.com/office/drawing/2016/5/10/chartex" xmlns:cx5="http://schemas.microsoft.com/office/drawing/2016/5/11/chartex" xmlns:cx6="http://schemas.microsoft.com/office/drawing/2016/5/12/chartex" xmlns:cx7="http://schemas.microsoft.com/office/drawing/2016/5/13/chartex" xmlns:cx8="http://schemas.microsoft.com/office/drawing/2016/5/14/chartex" xmlns:mc="http://schemas.openxmlformats.org/markup-compatibility/2006" xmlns:aink="http://schemas.microsoft.com/office/drawing/2016/ink" xmlns:am3d="http://schemas.microsoft.com/office/drawing/2017/model3d" xmlns:o="urn:schemas-microsoft-com:office:office" xmlns:oel="http://schemas.microsoft.com/office/2019/extlst" xmlns:r="http://purl.oclc.org/ooxml/officeDocument/relationships" xmlns:m="http://purl.oclc.org/ooxml/officeDocument/math" xmlns:v="urn:schemas-microsoft-com:vml" xmlns:wp14="http://schemas.microsoft.com/office/word/2010/wordprocessingDrawing" xmlns:wp="http://purl.oclc.org/ooxml/drawingml/wordprocessingDrawing" xmlns:w10="urn:schemas-microsoft-com:office:word" xmlns:w="http://purl.oclc.org/ooxml/wordprocessingml/main" xmlns:w14="http://schemas.microsoft.com/office/word/2010/wordml" xmlns:w15="http://schemas.microsoft.com/office/word/2012/wordml" xmlns:w16cex="http://schemas.microsoft.com/office/word/2018/wordml/cex" xmlns:w16cid="http://schemas.microsoft.com/office/word/2016/wordml/cid" xmlns:w16="http://schemas.microsoft.com/office/word/2018/wordml" xmlns:w16sdtdh="http://schemas.microsoft.com/office/word/2020/wordml/sdtdatahash" xmlns:w16se="http://schemas.microsoft.com/office/word/2015/wordml/symex" xmlns:wpi="http://schemas.microsoft.com/office/word/2010/wordprocessingInk" xmlns:wne="http://schemas.microsoft.com/office/word/2006/wordml" mc:Ignorable="w14 w15 w16se w16cid w16 w16cex w16sdtdh wne wp14">
   <w:p>
     <w:pPr>
       <w:pStyle w:val="Footer"/>
@@ -3049,7 +2289,7 @@
 </file>
 
 <file path=word/footnotes.xml><?xml version="1.0" encoding="utf-8"?>
-<w:footnotes xmlns:cx="http://schemas.microsoft.com/office/drawing/2014/chartex" xmlns:cx1="http://schemas.microsoft.com/office/drawing/2015/9/8/chartex" xmlns:mc="http://schemas.openxmlformats.org/markup-compatibility/2006" xmlns:o="urn:schemas-microsoft-com:office:office" xmlns:r="http://purl.oclc.org/ooxml/officeDocument/relationships" xmlns:m="http://purl.oclc.org/ooxml/officeDocument/math" xmlns:v="urn:schemas-microsoft-com:vml" xmlns:wp14="http://schemas.microsoft.com/office/word/2010/wordprocessingDrawing" xmlns:wp="http://purl.oclc.org/ooxml/drawingml/wordprocessingDrawing" xmlns:w10="urn:schemas-microsoft-com:office:word" xmlns:w="http://purl.oclc.org/ooxml/wordprocessingml/main" xmlns:w14="http://schemas.microsoft.com/office/word/2010/wordml" xmlns:w15="http://schemas.microsoft.com/office/word/2012/wordml" xmlns:w16se="http://schemas.microsoft.com/office/word/2015/wordml/symex" xmlns:wpi="http://schemas.microsoft.com/office/word/2010/wordprocessingInk" xmlns:wne="http://schemas.microsoft.com/office/word/2006/wordml" mc:Ignorable="w14 w15 w16se wne wp14">
+<w:footnotes xmlns:cx="http://schemas.microsoft.com/office/drawing/2014/chartex" xmlns:cx1="http://schemas.microsoft.com/office/drawing/2015/9/8/chartex" xmlns:cx2="http://schemas.microsoft.com/office/drawing/2015/10/21/chartex" xmlns:cx3="http://schemas.microsoft.com/office/drawing/2016/5/9/chartex" xmlns:cx4="http://schemas.microsoft.com/office/drawing/2016/5/10/chartex" xmlns:cx5="http://schemas.microsoft.com/office/drawing/2016/5/11/chartex" xmlns:cx6="http://schemas.microsoft.com/office/drawing/2016/5/12/chartex" xmlns:cx7="http://schemas.microsoft.com/office/drawing/2016/5/13/chartex" xmlns:cx8="http://schemas.microsoft.com/office/drawing/2016/5/14/chartex" xmlns:mc="http://schemas.openxmlformats.org/markup-compatibility/2006" xmlns:aink="http://schemas.microsoft.com/office/drawing/2016/ink" xmlns:am3d="http://schemas.microsoft.com/office/drawing/2017/model3d" xmlns:o="urn:schemas-microsoft-com:office:office" xmlns:oel="http://schemas.microsoft.com/office/2019/extlst" xmlns:r="http://purl.oclc.org/ooxml/officeDocument/relationships" xmlns:m="http://purl.oclc.org/ooxml/officeDocument/math" xmlns:v="urn:schemas-microsoft-com:vml" xmlns:wp14="http://schemas.microsoft.com/office/word/2010/wordprocessingDrawing" xmlns:wp="http://purl.oclc.org/ooxml/drawingml/wordprocessingDrawing" xmlns:w10="urn:schemas-microsoft-com:office:word" xmlns:w="http://purl.oclc.org/ooxml/wordprocessingml/main" xmlns:w14="http://schemas.microsoft.com/office/word/2010/wordml" xmlns:w15="http://schemas.microsoft.com/office/word/2012/wordml" xmlns:w16cex="http://schemas.microsoft.com/office/word/2018/wordml/cex" xmlns:w16cid="http://schemas.microsoft.com/office/word/2016/wordml/cid" xmlns:w16="http://schemas.microsoft.com/office/word/2018/wordml" xmlns:w16sdtdh="http://schemas.microsoft.com/office/word/2020/wordml/sdtdatahash" xmlns:w16se="http://schemas.microsoft.com/office/word/2015/wordml/symex" xmlns:wpi="http://schemas.microsoft.com/office/word/2010/wordprocessingInk" xmlns:wne="http://schemas.microsoft.com/office/word/2006/wordml" mc:Ignorable="w14 w15 w16se w16cid w16 w16cex w16sdtdh wne wp14">
   <w:footnote w:type="separator" w:id="-1">
     <w:p>
       <w:r>
@@ -3068,7 +2308,7 @@
 </file>
 
 <file path=word/numbering.xml><?xml version="1.0" encoding="utf-8"?>
-<w:numbering xmlns:cx="http://schemas.microsoft.com/office/drawing/2014/chartex" xmlns:cx1="http://schemas.microsoft.com/office/drawing/2015/9/8/chartex" xmlns:mc="http://schemas.openxmlformats.org/markup-compatibility/2006" xmlns:o="urn:schemas-microsoft-com:office:office" xmlns:r="http://purl.oclc.org/ooxml/officeDocument/relationships" xmlns:m="http://purl.oclc.org/ooxml/officeDocument/math" xmlns:v="urn:schemas-microsoft-com:vml" xmlns:wp14="http://schemas.microsoft.com/office/word/2010/wordprocessingDrawing" xmlns:wp="http://purl.oclc.org/ooxml/drawingml/wordprocessingDrawing" xmlns:w10="urn:schemas-microsoft-com:office:word" xmlns:w="http://purl.oclc.org/ooxml/wordprocessingml/main" xmlns:w14="http://schemas.microsoft.com/office/word/2010/wordml" xmlns:w15="http://schemas.microsoft.com/office/word/2012/wordml" xmlns:w16se="http://schemas.microsoft.com/office/word/2015/wordml/symex" xmlns:wpi="http://schemas.microsoft.com/office/word/2010/wordprocessingInk" xmlns:wne="http://schemas.microsoft.com/office/word/2006/wordml" mc:Ignorable="w14 w15 w16se wne wp14">
+<w:numbering xmlns:cx="http://schemas.microsoft.com/office/drawing/2014/chartex" xmlns:cx1="http://schemas.microsoft.com/office/drawing/2015/9/8/chartex" xmlns:cx2="http://schemas.microsoft.com/office/drawing/2015/10/21/chartex" xmlns:cx3="http://schemas.microsoft.com/office/drawing/2016/5/9/chartex" xmlns:cx4="http://schemas.microsoft.com/office/drawing/2016/5/10/chartex" xmlns:cx5="http://schemas.microsoft.com/office/drawing/2016/5/11/chartex" xmlns:cx6="http://schemas.microsoft.com/office/drawing/2016/5/12/chartex" xmlns:cx7="http://schemas.microsoft.com/office/drawing/2016/5/13/chartex" xmlns:cx8="http://schemas.microsoft.com/office/drawing/2016/5/14/chartex" xmlns:mc="http://schemas.openxmlformats.org/markup-compatibility/2006" xmlns:aink="http://schemas.microsoft.com/office/drawing/2016/ink" xmlns:am3d="http://schemas.microsoft.com/office/drawing/2017/model3d" xmlns:o="urn:schemas-microsoft-com:office:office" xmlns:oel="http://schemas.microsoft.com/office/2019/extlst" xmlns:r="http://purl.oclc.org/ooxml/officeDocument/relationships" xmlns:m="http://purl.oclc.org/ooxml/officeDocument/math" xmlns:v="urn:schemas-microsoft-com:vml" xmlns:wp14="http://schemas.microsoft.com/office/word/2010/wordprocessingDrawing" xmlns:wp="http://purl.oclc.org/ooxml/drawingml/wordprocessingDrawing" xmlns:w10="urn:schemas-microsoft-com:office:word" xmlns:w="http://purl.oclc.org/ooxml/wordprocessingml/main" xmlns:w14="http://schemas.microsoft.com/office/word/2010/wordml" xmlns:w15="http://schemas.microsoft.com/office/word/2012/wordml" xmlns:w16cex="http://schemas.microsoft.com/office/word/2018/wordml/cex" xmlns:w16cid="http://schemas.microsoft.com/office/word/2016/wordml/cid" xmlns:w16="http://schemas.microsoft.com/office/word/2018/wordml" xmlns:w16sdtdh="http://schemas.microsoft.com/office/word/2020/wordml/sdtdatahash" xmlns:w16se="http://schemas.microsoft.com/office/word/2015/wordml/symex" xmlns:wpi="http://schemas.microsoft.com/office/word/2010/wordprocessingInk" xmlns:wne="http://schemas.microsoft.com/office/word/2006/wordml" mc:Ignorable="w14 w15 w16se w16cid w16 w16cex w16sdtdh wne wp14">
   <w:abstractNum w:abstractNumId="0" w15:restartNumberingAfterBreak="0">
     <w:nsid w:val="FFFFFF1D"/>
     <w:multiLevelType w:val="multilevel"/>
@@ -4460,83 +3700,83 @@
       </w:rPr>
     </w:lvl>
   </w:abstractNum>
-  <w:num w:numId="1">
+  <w:num w:numId="1" w16cid:durableId="1169561041">
     <w:abstractNumId w:val="14"/>
   </w:num>
-  <w:num w:numId="2">
+  <w:num w:numId="2" w16cid:durableId="18119610">
     <w:abstractNumId w:val="19"/>
   </w:num>
-  <w:num w:numId="3">
+  <w:num w:numId="3" w16cid:durableId="1319310130">
     <w:abstractNumId w:val="13"/>
   </w:num>
-  <w:num w:numId="4">
+  <w:num w:numId="4" w16cid:durableId="787746984">
     <w:abstractNumId w:val="16"/>
   </w:num>
-  <w:num w:numId="5">
+  <w:num w:numId="5" w16cid:durableId="161552068">
     <w:abstractNumId w:val="16"/>
   </w:num>
-  <w:num w:numId="6">
+  <w:num w:numId="6" w16cid:durableId="2076077654">
     <w:abstractNumId w:val="16"/>
   </w:num>
-  <w:num w:numId="7">
+  <w:num w:numId="7" w16cid:durableId="1286235578">
     <w:abstractNumId w:val="16"/>
   </w:num>
-  <w:num w:numId="8">
+  <w:num w:numId="8" w16cid:durableId="838347464">
     <w:abstractNumId w:val="18"/>
   </w:num>
-  <w:num w:numId="9">
+  <w:num w:numId="9" w16cid:durableId="662513308">
     <w:abstractNumId w:val="20"/>
   </w:num>
-  <w:num w:numId="10">
+  <w:num w:numId="10" w16cid:durableId="1336689961">
     <w:abstractNumId w:val="15"/>
   </w:num>
-  <w:num w:numId="11">
+  <w:num w:numId="11" w16cid:durableId="994258573">
     <w:abstractNumId w:val="12"/>
   </w:num>
-  <w:num w:numId="12">
+  <w:num w:numId="12" w16cid:durableId="220335621">
     <w:abstractNumId w:val="11"/>
   </w:num>
-  <w:num w:numId="13">
+  <w:num w:numId="13" w16cid:durableId="54813933">
     <w:abstractNumId w:val="0"/>
   </w:num>
-  <w:num w:numId="14">
+  <w:num w:numId="14" w16cid:durableId="530456547">
     <w:abstractNumId w:val="10"/>
   </w:num>
-  <w:num w:numId="15">
+  <w:num w:numId="15" w16cid:durableId="563759579">
     <w:abstractNumId w:val="8"/>
   </w:num>
-  <w:num w:numId="16">
+  <w:num w:numId="16" w16cid:durableId="813177828">
     <w:abstractNumId w:val="7"/>
   </w:num>
-  <w:num w:numId="17">
+  <w:num w:numId="17" w16cid:durableId="486090972">
     <w:abstractNumId w:val="6"/>
   </w:num>
-  <w:num w:numId="18">
+  <w:num w:numId="18" w16cid:durableId="461965978">
     <w:abstractNumId w:val="5"/>
   </w:num>
-  <w:num w:numId="19">
+  <w:num w:numId="19" w16cid:durableId="853616365">
     <w:abstractNumId w:val="9"/>
   </w:num>
-  <w:num w:numId="20">
+  <w:num w:numId="20" w16cid:durableId="182281559">
     <w:abstractNumId w:val="4"/>
   </w:num>
-  <w:num w:numId="21">
+  <w:num w:numId="21" w16cid:durableId="1462042981">
     <w:abstractNumId w:val="3"/>
   </w:num>
-  <w:num w:numId="22">
+  <w:num w:numId="22" w16cid:durableId="876240857">
     <w:abstractNumId w:val="2"/>
   </w:num>
-  <w:num w:numId="23">
+  <w:num w:numId="23" w16cid:durableId="1594775374">
     <w:abstractNumId w:val="1"/>
   </w:num>
-  <w:num w:numId="24">
+  <w:num w:numId="24" w16cid:durableId="379591494">
     <w:abstractNumId w:val="17"/>
   </w:num>
 </w:numbering>
 </file>
 
 <file path=word/styles.xml><?xml version="1.0" encoding="utf-8"?>
-<w:styles xmlns:mc="http://schemas.openxmlformats.org/markup-compatibility/2006" xmlns:r="http://purl.oclc.org/ooxml/officeDocument/relationships" xmlns:w="http://purl.oclc.org/ooxml/wordprocessingml/main" xmlns:w14="http://schemas.microsoft.com/office/word/2010/wordml" xmlns:w15="http://schemas.microsoft.com/office/word/2012/wordml" xmlns:w16se="http://schemas.microsoft.com/office/word/2015/wordml/symex" mc:Ignorable="w14 w15 w16se">
+<w:styles xmlns:mc="http://schemas.openxmlformats.org/markup-compatibility/2006" xmlns:r="http://purl.oclc.org/ooxml/officeDocument/relationships" xmlns:w="http://purl.oclc.org/ooxml/wordprocessingml/main" xmlns:w14="http://schemas.microsoft.com/office/word/2010/wordml" xmlns:w15="http://schemas.microsoft.com/office/word/2012/wordml" xmlns:w16cex="http://schemas.microsoft.com/office/word/2018/wordml/cex" xmlns:w16cid="http://schemas.microsoft.com/office/word/2016/wordml/cid" xmlns:w16="http://schemas.microsoft.com/office/word/2018/wordml" xmlns:w16sdtdh="http://schemas.microsoft.com/office/word/2020/wordml/sdtdatahash" xmlns:w16se="http://schemas.microsoft.com/office/word/2015/wordml/symex" mc:Ignorable="w14 w15 w16se w16cid w16 w16cex w16sdtdh">
   <w:docDefaults>
     <w:rPrDefault>
       <w:rPr>
@@ -4546,7 +3786,7 @@
     </w:rPrDefault>
     <w:pPrDefault/>
   </w:docDefaults>
-  <w:latentStyles w:defLockedState="0" w:defUIPriority="0" w:defSemiHidden="0" w:defUnhideWhenUsed="0" w:defQFormat="0" w:count="371">
+  <w:latentStyles w:defLockedState="0" w:defUIPriority="0" w:defSemiHidden="0" w:defUnhideWhenUsed="0" w:defQFormat="0" w:count="376">
     <w:lsdException w:name="Normal" w:qFormat="1"/>
     <w:lsdException w:name="heading 1" w:qFormat="1"/>
     <w:lsdException w:name="heading 2" w:qFormat="1"/>
@@ -4562,7 +3802,13 @@
     <w:lsdException w:name="Subtitle" w:qFormat="1"/>
     <w:lsdException w:name="Strong" w:qFormat="1"/>
     <w:lsdException w:name="Emphasis" w:qFormat="1"/>
-    <w:lsdException w:name="Normal Table" w:semiHidden="1" w:unhideWhenUsed="1"/>
+    <w:lsdException w:name="Normal (Web)" w:uiPriority="99"/>
+    <w:lsdException w:name="HTML Keyboard" w:semiHidden="1" w:unhideWhenUsed="1"/>
+    <w:lsdException w:name="annotation subject" w:semiHidden="1" w:unhideWhenUsed="1"/>
+    <w:lsdException w:name="No List" w:semiHidden="1" w:unhideWhenUsed="1"/>
+    <w:lsdException w:name="Outline List 1" w:semiHidden="1" w:unhideWhenUsed="1"/>
+    <w:lsdException w:name="Outline List 2" w:semiHidden="1" w:unhideWhenUsed="1"/>
+    <w:lsdException w:name="Outline List 3" w:semiHidden="1" w:unhideWhenUsed="1"/>
     <w:lsdException w:name="Table Simple 1" w:semiHidden="1" w:unhideWhenUsed="1"/>
     <w:lsdException w:name="Table Simple 2" w:semiHidden="1" w:unhideWhenUsed="1"/>
     <w:lsdException w:name="Table Simple 3" w:semiHidden="1" w:unhideWhenUsed="1"/>
@@ -4600,11 +3846,9 @@
     <w:lsdException w:name="Table Contemporary" w:semiHidden="1" w:unhideWhenUsed="1"/>
     <w:lsdException w:name="Table Elegant" w:semiHidden="1" w:unhideWhenUsed="1"/>
     <w:lsdException w:name="Table Professional" w:semiHidden="1" w:unhideWhenUsed="1"/>
-    <w:lsdException w:name="Table Subtle 1" w:semiHidden="1" w:unhideWhenUsed="1"/>
     <w:lsdException w:name="Table Subtle 2" w:semiHidden="1" w:unhideWhenUsed="1"/>
     <w:lsdException w:name="Table Web 1" w:semiHidden="1" w:unhideWhenUsed="1"/>
-    <w:lsdException w:name="Table Web 2" w:semiHidden="1" w:unhideWhenUsed="1"/>
-    <w:lsdException w:name="Table Web 3" w:semiHidden="1" w:unhideWhenUsed="1"/>
+    <w:lsdException w:name="Balloon Text" w:semiHidden="1" w:unhideWhenUsed="1"/>
     <w:lsdException w:name="Table Theme" w:semiHidden="1" w:unhideWhenUsed="1"/>
     <w:lsdException w:name="Placeholder Text" w:semiHidden="1" w:uiPriority="99"/>
     <w:lsdException w:name="No Spacing" w:uiPriority="1" w:qFormat="1"/>
@@ -4821,6 +4065,11 @@
     <w:lsdException w:name="List Table 5 Dark Accent 6" w:uiPriority="50"/>
     <w:lsdException w:name="List Table 6 Colorful Accent 6" w:uiPriority="51"/>
     <w:lsdException w:name="List Table 7 Colorful Accent 6" w:uiPriority="52"/>
+    <w:lsdException w:name="Mention" w:semiHidden="1" w:uiPriority="99" w:unhideWhenUsed="1"/>
+    <w:lsdException w:name="Smart Hyperlink" w:semiHidden="1" w:uiPriority="99" w:unhideWhenUsed="1"/>
+    <w:lsdException w:name="Hashtag" w:semiHidden="1" w:uiPriority="99" w:unhideWhenUsed="1"/>
+    <w:lsdException w:name="Unresolved Mention" w:semiHidden="1" w:uiPriority="99" w:unhideWhenUsed="1"/>
+    <w:lsdException w:name="Smart Link" w:semiHidden="1" w:uiPriority="99" w:unhideWhenUsed="1"/>
   </w:latentStyles>
   <w:style w:type="paragraph" w:default="1" w:styleId="Normal">
     <w:name w:val="Normal"/>
@@ -5263,6 +4512,22 @@
     <w:link w:val="Footer"/>
     <w:rsid w:val="001A3B3D"/>
   </w:style>
+  <w:style w:type="paragraph" w:styleId="NormalWeb">
+    <w:name w:val="Normal (Web)"/>
+    <w:basedOn w:val="Normal"/>
+    <w:uiPriority w:val="99"/>
+    <w:unhideWhenUsed/>
+    <w:rsid w:val="0080760C"/>
+    <w:pPr>
+      <w:spacing w:before="5pt" w:beforeAutospacing="1" w:after="5pt" w:afterAutospacing="1"/>
+      <w:jc w:val="start"/>
+    </w:pPr>
+    <w:rPr>
+      <w:rFonts w:eastAsia="Times New Roman"/>
+      <w:sz w:val="24"/>
+      <w:szCs w:val="24"/>
+    </w:rPr>
+  </w:style>
 </w:styles>
 </file>
 

</xml_diff>